<commit_message>
Finished ReportTableComplex with new template
</commit_message>
<xml_diff>
--- a/Xenirio.Component.Gutenberg.Test/Resources/SampleTableAdvance.docx
+++ b/Xenirio.Component.Gutenberg.Test/Resources/SampleTableAdvance.docx
@@ -2,6 +2,124 @@
 <file path=word/document.xml><?xml version="1.0" encoding="utf-8"?>
 <w:document xmlns:wpc="http://schemas.microsoft.com/office/word/2010/wordprocessingCanvas" xmlns:cx="http://schemas.microsoft.com/office/drawing/2014/chartex" xmlns:cx1="http://schemas.microsoft.com/office/drawing/2015/9/8/chartex" xmlns:cx2="http://schemas.microsoft.com/office/drawing/2015/10/21/chartex" xmlns:cx3="http://schemas.microsoft.com/office/drawing/2016/5/9/chartex" xmlns:cx4="http://schemas.microsoft.com/office/drawing/2016/5/10/chartex" xmlns:cx5="http://schemas.microsoft.com/office/drawing/2016/5/11/chartex" xmlns:cx6="http://schemas.microsoft.com/office/drawing/2016/5/12/chartex" xmlns:cx7="http://schemas.microsoft.com/office/drawing/2016/5/13/chartex" xmlns:cx8="http://schemas.microsoft.com/office/drawing/2016/5/14/chartex" xmlns:mc="http://schemas.openxmlformats.org/markup-compatibility/2006" xmlns:aink="http://schemas.microsoft.com/office/drawing/2016/ink" xmlns:am3d="http://schemas.microsoft.com/office/drawing/2017/model3d" xmlns:o="urn:schemas-microsoft-com:office:office" xmlns:r="http://schemas.openxmlformats.org/officeDocument/2006/relationships" xmlns:m="http://schemas.openxmlformats.org/officeDocument/2006/math" xmlns:v="urn:schemas-microsoft-com:vml" xmlns:wp14="http://schemas.microsoft.com/office/word/2010/wordprocessingDrawing" xmlns:wp="http://schemas.openxmlformats.org/drawingml/2006/wordprocessingDrawing" xmlns:w10="urn:schemas-microsoft-com:office:word" xmlns:w="http://schemas.openxmlformats.org/wordprocessingml/2006/main" xmlns:w14="http://schemas.microsoft.com/office/word/2010/wordml" xmlns:w15="http://schemas.microsoft.com/office/word/2012/wordml" xmlns:w16cid="http://schemas.microsoft.com/office/word/2016/wordml/cid" xmlns:w16se="http://schemas.microsoft.com/office/word/2015/wordml/symex" xmlns:wpg="http://schemas.microsoft.com/office/word/2010/wordprocessingGroup" xmlns:wpi="http://schemas.microsoft.com/office/word/2010/wordprocessingInk" xmlns:wne="http://schemas.microsoft.com/office/word/2006/wordml" xmlns:wps="http://schemas.microsoft.com/office/word/2010/wordprocessingShape" mc:Ignorable="w14 w15 w16se w16cid wp14">
   <w:body>
+    <w:tbl>
+      <w:tblPr>
+        <w:tblStyle w:val="TableGrid"/>
+        <w:tblW w:w="0" w:type="auto"/>
+        <w:tblLook w:val="04A0" w:firstRow="1" w:lastRow="0" w:firstColumn="1" w:lastColumn="0" w:noHBand="0" w:noVBand="1"/>
+      </w:tblPr>
+      <w:tblGrid>
+        <w:gridCol w:w="9124"/>
+      </w:tblGrid>
+      <w:tr>
+        <w:tc>
+          <w:tcPr>
+            <w:tcW w:w="9124" w:type="dxa"/>
+          </w:tcPr>
+          <w:p>
+            <w:pPr>
+              <w:pStyle w:val="Title"/>
+              <w:jc w:val="center"/>
+              <w:rPr>
+                <w:rStyle w:val="Strong"/>
+              </w:rPr>
+            </w:pPr>
+            <w:r>
+              <w:rPr>
+                <w:rStyle w:val="Strong"/>
+              </w:rPr>
+              <w:fldChar w:fldCharType="begin"/>
+            </w:r>
+            <w:r>
+              <w:rPr>
+                <w:rStyle w:val="Strong"/>
+              </w:rPr>
+              <w:instrText xml:space="preserve"> DOCVARIABLE  Template.Rule.Title </w:instrText>
+            </w:r>
+            <w:r>
+              <w:rPr>
+                <w:rStyle w:val="Strong"/>
+              </w:rPr>
+              <w:fldChar w:fldCharType="end"/>
+            </w:r>
+          </w:p>
+        </w:tc>
+      </w:tr>
+      <w:tr>
+        <w:tc>
+          <w:tcPr>
+            <w:tcW w:w="9124" w:type="dxa"/>
+            <w:tcBorders>
+              <w:bottom w:val="single" w:sz="4" w:space="0" w:color="auto"/>
+            </w:tcBorders>
+          </w:tcPr>
+          <w:p>
+            <w:pPr>
+              <w:pStyle w:val="Heading2"/>
+              <w:outlineLvl w:val="1"/>
+            </w:pPr>
+            <w:r>
+              <w:fldChar w:fldCharType="begin"/>
+            </w:r>
+            <w:r>
+              <w:instrText xml:space="preserve"> DOCVARIABLE  Template.Rule.Entity.Name </w:instrText>
+            </w:r>
+            <w:r>
+              <w:fldChar w:fldCharType="end"/>
+            </w:r>
+          </w:p>
+        </w:tc>
+      </w:tr>
+      <w:tr>
+        <w:tc>
+          <w:tcPr>
+            <w:tcW w:w="9124" w:type="dxa"/>
+            <w:tcBorders>
+              <w:bottom w:val="nil"/>
+            </w:tcBorders>
+          </w:tcPr>
+          <w:p>
+            <w:r>
+              <w:fldChar w:fldCharType="begin"/>
+            </w:r>
+            <w:r>
+              <w:instrText xml:space="preserve"> DOCVARIABLE  Template.Rule.Blank </w:instrText>
+            </w:r>
+            <w:r>
+              <w:fldChar w:fldCharType="end"/>
+            </w:r>
+          </w:p>
+        </w:tc>
+      </w:tr>
+      <w:tr>
+        <w:tc>
+          <w:tcPr>
+            <w:tcW w:w="9124" w:type="dxa"/>
+            <w:tcBorders>
+              <w:top w:val="nil"/>
+              <w:left w:val="single" w:sz="4" w:space="0" w:color="auto"/>
+              <w:bottom w:val="nil"/>
+              <w:right w:val="single" w:sz="4" w:space="0" w:color="auto"/>
+            </w:tcBorders>
+          </w:tcPr>
+          <w:p>
+            <w:pPr>
+              <w:jc w:val="center"/>
+            </w:pPr>
+            <w:r>
+              <w:fldChar w:fldCharType="begin"/>
+            </w:r>
+            <w:r>
+              <w:instrText xml:space="preserve"> DOCVARIABLE  Template.Rule.Entity.Map </w:instrText>
+            </w:r>
+            <w:r>
+              <w:fldChar w:fldCharType="end"/>
+            </w:r>
+          </w:p>
+        </w:tc>
+      </w:tr>
+    </w:tbl>
+    <w:p/>
     <w:tbl>
       <w:tblPr>
         <w:tblStyle w:val="TableGrid"/>
@@ -21,148 +139,19 @@
               <w:fldChar w:fldCharType="begin"/>
             </w:r>
             <w:r>
-              <w:instrText xml:space="preserve"> DOCVARIABLE  Table.Rule </w:instrText>
+              <w:instrText xml:space="preserve"> DOCVARIABLE  Content.Table.Rule </w:instrText>
             </w:r>
             <w:r>
               <w:fldChar w:fldCharType="end"/>
             </w:r>
           </w:p>
-          <w:tbl>
-            <w:tblPr>
-              <w:tblStyle w:val="TableGrid"/>
-              <w:tblW w:w="0" w:type="auto"/>
-              <w:tblLook w:val="04A0" w:firstRow="1" w:lastRow="0" w:firstColumn="1" w:lastColumn="0" w:noHBand="0" w:noVBand="1"/>
-            </w:tblPr>
-            <w:tblGrid>
-              <w:gridCol w:w="9124"/>
-            </w:tblGrid>
-            <w:tr>
-              <w:tc>
-                <w:tcPr>
-                  <w:tcW w:w="9124" w:type="dxa"/>
-                </w:tcPr>
-                <w:p>
-                  <w:pPr>
-                    <w:rPr>
-                      <w:b/>
-                      <w:bCs/>
-                    </w:rPr>
-                  </w:pPr>
-                  <w:r>
-                    <w:rPr>
-                      <w:b/>
-                      <w:bCs/>
-                    </w:rPr>
-                    <w:fldChar w:fldCharType="begin"/>
-                  </w:r>
-                  <w:r>
-                    <w:rPr>
-                      <w:b/>
-                      <w:bCs/>
-                    </w:rPr>
-                    <w:instrText xml:space="preserve"> DOCVARIABLE  Table.Rule.Title </w:instrText>
-                  </w:r>
-                  <w:r>
-                    <w:rPr>
-                      <w:b/>
-                      <w:bCs/>
-                    </w:rPr>
-                    <w:fldChar w:fldCharType="end"/>
-                  </w:r>
-                </w:p>
-              </w:tc>
-            </w:tr>
-            <w:tr>
-              <w:tc>
-                <w:tcPr>
-                  <w:tcW w:w="9124" w:type="dxa"/>
-                </w:tcPr>
-                <w:tbl>
-                  <w:tblPr>
-                    <w:tblStyle w:val="TableGrid"/>
-                    <w:tblW w:w="0" w:type="auto"/>
-                    <w:tblLook w:val="04A0" w:firstRow="1" w:lastRow="0" w:firstColumn="1" w:lastColumn="0" w:noHBand="0" w:noVBand="1"/>
-                  </w:tblPr>
-                  <w:tblGrid>
-                    <w:gridCol w:w="8898"/>
-                  </w:tblGrid>
-                  <w:tr>
-                    <w:tc>
-                      <w:tcPr>
-                        <w:tcW w:w="8898" w:type="dxa"/>
-                      </w:tcPr>
-                      <w:p>
-                        <w:r>
-                          <w:fldChar w:fldCharType="begin"/>
-                        </w:r>
-                        <w:r>
-                          <w:instrText xml:space="preserve"> DOCVARIABLE  Table.Rule.Entity </w:instrText>
-                        </w:r>
-                        <w:r>
-                          <w:fldChar w:fldCharType="end"/>
-                        </w:r>
-                      </w:p>
-                      <w:tbl>
-                        <w:tblPr>
-                          <w:tblStyle w:val="TableGrid"/>
-                          <w:tblW w:w="0" w:type="auto"/>
-                          <w:tblLook w:val="04A0" w:firstRow="1" w:lastRow="0" w:firstColumn="1" w:lastColumn="0" w:noHBand="0" w:noVBand="1"/>
-                        </w:tblPr>
-                        <w:tblGrid>
-                          <w:gridCol w:w="8672"/>
-                        </w:tblGrid>
-                        <w:tr>
-                          <w:tc>
-                            <w:tcPr>
-                              <w:tcW w:w="8898" w:type="dxa"/>
-                            </w:tcPr>
-                            <w:p>
-                              <w:r>
-                                <w:fldChar w:fldCharType="begin"/>
-                              </w:r>
-                              <w:r>
-                                <w:instrText xml:space="preserve"> DOCVARIABLE  Table.Rule.Entity.Name </w:instrText>
-                              </w:r>
-                              <w:r>
-                                <w:fldChar w:fldCharType="end"/>
-                              </w:r>
-                            </w:p>
-                          </w:tc>
-                        </w:tr>
-                        <w:tr>
-                          <w:tc>
-                            <w:tcPr>
-                              <w:tcW w:w="8898" w:type="dxa"/>
-                            </w:tcPr>
-                            <w:p>
-                              <w:r>
-                                <w:fldChar w:fldCharType="begin"/>
-                              </w:r>
-                              <w:r>
-                                <w:instrText xml:space="preserve"> DOCVARIABLE  Table.Rule.Entity.Maps </w:instrText>
-                              </w:r>
-                              <w:r>
-                                <w:fldChar w:fldCharType="end"/>
-                              </w:r>
-                            </w:p>
-                          </w:tc>
-                          <w:bookmarkStart w:id="0" w:name="_GoBack"/>
-                          <w:bookmarkEnd w:id="0"/>
-                        </w:tr>
-                      </w:tbl>
-                      <w:p/>
-                    </w:tc>
-                  </w:tr>
-                </w:tbl>
-                <w:p/>
-              </w:tc>
-            </w:tr>
-          </w:tbl>
-          <w:p/>
         </w:tc>
       </w:tr>
     </w:tbl>
-    <w:p/>
+    <w:p>
+      <w:bookmarkStart w:id="0" w:name="_GoBack"/>
+      <w:bookmarkEnd w:id="0"/>
+    </w:p>
     <w:sectPr>
       <w:pgSz w:w="12240" w:h="15840"/>
       <w:pgMar w:top="1440" w:right="1440" w:bottom="1440" w:left="1440" w:header="720" w:footer="720" w:gutter="0"/>
@@ -572,6 +561,28 @@
     <w:qFormat/>
     <w:rsid w:val="00647AB6"/>
   </w:style>
+  <w:style w:type="paragraph" w:styleId="Heading2">
+    <w:name w:val="heading 2"/>
+    <w:basedOn w:val="Normal"/>
+    <w:next w:val="Normal"/>
+    <w:link w:val="Heading2Char"/>
+    <w:uiPriority w:val="9"/>
+    <w:unhideWhenUsed/>
+    <w:qFormat/>
+    <w:rsid w:val="00CD3915"/>
+    <w:pPr>
+      <w:keepNext/>
+      <w:keepLines/>
+      <w:spacing w:before="40" w:after="0"/>
+      <w:outlineLvl w:val="1"/>
+    </w:pPr>
+    <w:rPr>
+      <w:rFonts w:asciiTheme="majorHAnsi" w:eastAsiaTheme="majorEastAsia" w:hAnsiTheme="majorHAnsi" w:cstheme="majorBidi"/>
+      <w:color w:val="2F5496" w:themeColor="accent1" w:themeShade="BF"/>
+      <w:sz w:val="26"/>
+      <w:szCs w:val="33"/>
+    </w:rPr>
+  </w:style>
   <w:style w:type="character" w:default="1" w:styleId="DefaultParagraphFont">
     <w:name w:val="Default Paragraph Font"/>
     <w:uiPriority w:val="1"/>
@@ -617,6 +628,64 @@
         <w:insideV w:val="single" w:sz="4" w:space="0" w:color="auto"/>
       </w:tblBorders>
     </w:tblPr>
+  </w:style>
+  <w:style w:type="paragraph" w:styleId="Title">
+    <w:name w:val="Title"/>
+    <w:basedOn w:val="Normal"/>
+    <w:next w:val="Normal"/>
+    <w:link w:val="TitleChar"/>
+    <w:uiPriority w:val="10"/>
+    <w:qFormat/>
+    <w:rsid w:val="006B682C"/>
+    <w:pPr>
+      <w:spacing w:after="0" w:line="240" w:lineRule="auto"/>
+      <w:contextualSpacing/>
+    </w:pPr>
+    <w:rPr>
+      <w:rFonts w:asciiTheme="majorHAnsi" w:eastAsiaTheme="majorEastAsia" w:hAnsiTheme="majorHAnsi" w:cstheme="majorBidi"/>
+      <w:spacing w:val="-10"/>
+      <w:kern w:val="28"/>
+      <w:sz w:val="56"/>
+      <w:szCs w:val="71"/>
+    </w:rPr>
+  </w:style>
+  <w:style w:type="character" w:customStyle="1" w:styleId="TitleChar">
+    <w:name w:val="Title Char"/>
+    <w:basedOn w:val="DefaultParagraphFont"/>
+    <w:link w:val="Title"/>
+    <w:uiPriority w:val="10"/>
+    <w:rsid w:val="006B682C"/>
+    <w:rPr>
+      <w:rFonts w:asciiTheme="majorHAnsi" w:eastAsiaTheme="majorEastAsia" w:hAnsiTheme="majorHAnsi" w:cstheme="majorBidi"/>
+      <w:spacing w:val="-10"/>
+      <w:kern w:val="28"/>
+      <w:sz w:val="56"/>
+      <w:szCs w:val="71"/>
+    </w:rPr>
+  </w:style>
+  <w:style w:type="character" w:customStyle="1" w:styleId="Heading2Char">
+    <w:name w:val="Heading 2 Char"/>
+    <w:basedOn w:val="DefaultParagraphFont"/>
+    <w:link w:val="Heading2"/>
+    <w:uiPriority w:val="9"/>
+    <w:rsid w:val="00CD3915"/>
+    <w:rPr>
+      <w:rFonts w:asciiTheme="majorHAnsi" w:eastAsiaTheme="majorEastAsia" w:hAnsiTheme="majorHAnsi" w:cstheme="majorBidi"/>
+      <w:color w:val="2F5496" w:themeColor="accent1" w:themeShade="BF"/>
+      <w:sz w:val="26"/>
+      <w:szCs w:val="33"/>
+    </w:rPr>
+  </w:style>
+  <w:style w:type="character" w:styleId="Strong">
+    <w:name w:val="Strong"/>
+    <w:basedOn w:val="DefaultParagraphFont"/>
+    <w:uiPriority w:val="22"/>
+    <w:qFormat/>
+    <w:rsid w:val="005A1306"/>
+    <w:rPr>
+      <w:b/>
+      <w:bCs/>
+    </w:rPr>
   </w:style>
 </w:styles>
 </file>
@@ -914,4 +983,16 @@
     </a:ext>
   </a:extLst>
 </a:theme>
+</file>
+
+<file path=customXml/item1.xml><?xml version="1.0" encoding="utf-8"?>
+<b:Sources xmlns:b="http://schemas.openxmlformats.org/officeDocument/2006/bibliography" xmlns="http://schemas.openxmlformats.org/officeDocument/2006/bibliography" SelectedStyle="\APASixthEditionOfficeOnline.xsl" StyleName="APA" Version="6"/>
+</file>
+
+<file path=customXml/itemProps1.xml><?xml version="1.0" encoding="utf-8"?>
+<ds:datastoreItem xmlns:ds="http://schemas.openxmlformats.org/officeDocument/2006/customXml" ds:itemID="{917343CB-50AB-40EB-B332-50F458183C96}">
+  <ds:schemaRefs>
+    <ds:schemaRef ds:uri="http://schemas.openxmlformats.org/officeDocument/2006/bibliography"/>
+  </ds:schemaRefs>
+</ds:datastoreItem>
 </file>
</xml_diff>

<commit_message>
Expose ReportElement models and make accessible for with ReportGenerator
</commit_message>
<xml_diff>
--- a/Xenirio.Component.Gutenberg.Test/Resources/SampleTableAdvance.docx
+++ b/Xenirio.Component.Gutenberg.Test/Resources/SampleTableAdvance.docx
@@ -18,8 +18,9 @@
           </w:tcPr>
           <w:p>
             <w:pPr>
-              <w:pStyle w:val="Title"/>
+              <w:pStyle w:val="Heading2"/>
               <w:jc w:val="center"/>
+              <w:outlineLvl w:val="1"/>
               <w:rPr>
                 <w:rStyle w:val="Strong"/>
               </w:rPr>
@@ -55,8 +56,8 @@
           </w:tcPr>
           <w:p>
             <w:pPr>
-              <w:pStyle w:val="Heading2"/>
-              <w:outlineLvl w:val="1"/>
+              <w:pStyle w:val="Heading4"/>
+              <w:outlineLvl w:val="3"/>
             </w:pPr>
             <w:r>
               <w:fldChar w:fldCharType="begin"/>
@@ -83,7 +84,7 @@
               <w:fldChar w:fldCharType="begin"/>
             </w:r>
             <w:r>
-              <w:instrText xml:space="preserve"> DOCVARIABLE  Template.Rule.Blank </w:instrText>
+              <w:instrText xml:space="preserve"> DOCVARIABLE  Template.Rule.Line.Top </w:instrText>
             </w:r>
             <w:r>
               <w:fldChar w:fldCharType="end"/>
@@ -111,6 +112,30 @@
             </w:r>
             <w:r>
               <w:instrText xml:space="preserve"> DOCVARIABLE  Template.Rule.Entity.Map </w:instrText>
+            </w:r>
+            <w:r>
+              <w:fldChar w:fldCharType="end"/>
+            </w:r>
+          </w:p>
+        </w:tc>
+      </w:tr>
+      <w:tr>
+        <w:tc>
+          <w:tcPr>
+            <w:tcW w:w="9124" w:type="dxa"/>
+            <w:tcBorders>
+              <w:top w:val="nil"/>
+              <w:left w:val="single" w:sz="4" w:space="0" w:color="auto"/>
+              <w:bottom w:val="single" w:sz="4" w:space="0" w:color="auto"/>
+              <w:right w:val="single" w:sz="4" w:space="0" w:color="auto"/>
+            </w:tcBorders>
+          </w:tcPr>
+          <w:p>
+            <w:r>
+              <w:fldChar w:fldCharType="begin"/>
+            </w:r>
+            <w:r>
+              <w:instrText xml:space="preserve"> DOCVARIABLE  Template.Rule.Line.Bottom </w:instrText>
             </w:r>
             <w:r>
               <w:fldChar w:fldCharType="end"/>
@@ -583,6 +608,50 @@
       <w:szCs w:val="33"/>
     </w:rPr>
   </w:style>
+  <w:style w:type="paragraph" w:styleId="Heading3">
+    <w:name w:val="heading 3"/>
+    <w:basedOn w:val="Normal"/>
+    <w:next w:val="Normal"/>
+    <w:link w:val="Heading3Char"/>
+    <w:uiPriority w:val="9"/>
+    <w:unhideWhenUsed/>
+    <w:qFormat/>
+    <w:rsid w:val="00822E19"/>
+    <w:pPr>
+      <w:keepNext/>
+      <w:keepLines/>
+      <w:spacing w:before="40" w:after="0"/>
+      <w:outlineLvl w:val="2"/>
+    </w:pPr>
+    <w:rPr>
+      <w:rFonts w:asciiTheme="majorHAnsi" w:eastAsiaTheme="majorEastAsia" w:hAnsiTheme="majorHAnsi" w:cstheme="majorBidi"/>
+      <w:color w:val="1F3763" w:themeColor="accent1" w:themeShade="7F"/>
+      <w:sz w:val="24"/>
+      <w:szCs w:val="30"/>
+    </w:rPr>
+  </w:style>
+  <w:style w:type="paragraph" w:styleId="Heading4">
+    <w:name w:val="heading 4"/>
+    <w:basedOn w:val="Normal"/>
+    <w:next w:val="Normal"/>
+    <w:link w:val="Heading4Char"/>
+    <w:uiPriority w:val="9"/>
+    <w:unhideWhenUsed/>
+    <w:qFormat/>
+    <w:rsid w:val="00822E19"/>
+    <w:pPr>
+      <w:keepNext/>
+      <w:keepLines/>
+      <w:spacing w:before="40" w:after="0"/>
+      <w:outlineLvl w:val="3"/>
+    </w:pPr>
+    <w:rPr>
+      <w:rFonts w:asciiTheme="majorHAnsi" w:eastAsiaTheme="majorEastAsia" w:hAnsiTheme="majorHAnsi" w:cstheme="majorBidi"/>
+      <w:i/>
+      <w:iCs/>
+      <w:color w:val="2F5496" w:themeColor="accent1" w:themeShade="BF"/>
+    </w:rPr>
+  </w:style>
   <w:style w:type="character" w:default="1" w:styleId="DefaultParagraphFont">
     <w:name w:val="Default Paragraph Font"/>
     <w:uiPriority w:val="1"/>
@@ -685,6 +754,32 @@
     <w:rPr>
       <w:b/>
       <w:bCs/>
+    </w:rPr>
+  </w:style>
+  <w:style w:type="character" w:customStyle="1" w:styleId="Heading3Char">
+    <w:name w:val="Heading 3 Char"/>
+    <w:basedOn w:val="DefaultParagraphFont"/>
+    <w:link w:val="Heading3"/>
+    <w:uiPriority w:val="9"/>
+    <w:rsid w:val="00822E19"/>
+    <w:rPr>
+      <w:rFonts w:asciiTheme="majorHAnsi" w:eastAsiaTheme="majorEastAsia" w:hAnsiTheme="majorHAnsi" w:cstheme="majorBidi"/>
+      <w:color w:val="1F3763" w:themeColor="accent1" w:themeShade="7F"/>
+      <w:sz w:val="24"/>
+      <w:szCs w:val="30"/>
+    </w:rPr>
+  </w:style>
+  <w:style w:type="character" w:customStyle="1" w:styleId="Heading4Char">
+    <w:name w:val="Heading 4 Char"/>
+    <w:basedOn w:val="DefaultParagraphFont"/>
+    <w:link w:val="Heading4"/>
+    <w:uiPriority w:val="9"/>
+    <w:rsid w:val="00822E19"/>
+    <w:rPr>
+      <w:rFonts w:asciiTheme="majorHAnsi" w:eastAsiaTheme="majorEastAsia" w:hAnsiTheme="majorHAnsi" w:cstheme="majorBidi"/>
+      <w:i/>
+      <w:iCs/>
+      <w:color w:val="2F5496" w:themeColor="accent1" w:themeShade="BF"/>
     </w:rPr>
   </w:style>
 </w:styles>
@@ -990,7 +1085,7 @@
 </file>
 
 <file path=customXml/itemProps1.xml><?xml version="1.0" encoding="utf-8"?>
-<ds:datastoreItem xmlns:ds="http://schemas.openxmlformats.org/officeDocument/2006/customXml" ds:itemID="{917343CB-50AB-40EB-B332-50F458183C96}">
+<ds:datastoreItem xmlns:ds="http://schemas.openxmlformats.org/officeDocument/2006/customXml" ds:itemID="{42C3EC8E-66B0-4614-9A39-716FA463AA42}">
   <ds:schemaRefs>
     <ds:schemaRef ds:uri="http://schemas.openxmlformats.org/officeDocument/2006/bibliography"/>
   </ds:schemaRefs>

</xml_diff>